<commit_message>
* Chỉnh sửa vài tính năng - Hiển thị table ở trang chỉnh sửa giao diện nếu có - Thay đổi các đề tham khảo trong folder de-mau - Xóa phần hướng dẫn chụp ảnh màn hình
</commit_message>
<xml_diff>
--- a/src/main/webapp/assets/de-mau/2025_De Lich Su Tham Khao.docx
+++ b/src/main/webapp/assets/de-mau/2025_De Lich Su Tham Khao.docx
@@ -2249,8 +2249,17 @@
           <w:rFonts w:eastAsia="Georgia" w:cs="Times New Roman"/>
           <w:szCs w:val="24"/>
         </w:rPr>
-        <w:t>Cư dân quốc gia cổ đại nào sau đây phát minh ra chữ số 0 ?</w:t>
-      </w:r>
+        <w:t xml:space="preserve">Cư dân quốc gia cổ đại nào sau đây phát minh ra chữ số </w:t>
+      </w:r>
+      <w:proofErr w:type="gramStart"/>
+      <w:r>
+        <w:rPr>
+          <w:rFonts w:eastAsia="Georgia" w:cs="Times New Roman"/>
+          <w:szCs w:val="24"/>
+        </w:rPr>
+        <w:t>0 ?</w:t>
+      </w:r>
+      <w:proofErr w:type="gramEnd"/>
     </w:p>
     <w:p>
       <w:pPr>
@@ -3927,6 +3936,347 @@
         <w:t>Cho bảng dữ kiện về một số thành tựu của các nền văn minh phương Đông thời cổ - trung đại:</w:t>
       </w:r>
     </w:p>
+    <w:tbl>
+      <w:tblPr>
+        <w:tblW w:w="0" w:type="auto"/>
+        <w:jc w:val="center"/>
+        <w:tblCellSpacing w:w="0" w:type="dxa"/>
+        <w:tblCellMar>
+          <w:top w:w="80" w:type="dxa"/>
+          <w:left w:w="160" w:type="dxa"/>
+          <w:bottom w:w="80" w:type="dxa"/>
+          <w:right w:w="160" w:type="dxa"/>
+        </w:tblCellMar>
+        <w:tblLook w:val="0000" w:firstRow="0" w:lastRow="0" w:firstColumn="0" w:lastColumn="0" w:noHBand="0" w:noVBand="0"/>
+      </w:tblPr>
+      <w:tblGrid>
+        <w:gridCol w:w="1720"/>
+        <w:gridCol w:w="7303"/>
+      </w:tblGrid>
+      <w:tr>
+        <w:trPr>
+          <w:cantSplit/>
+          <w:tblCellSpacing w:w="0" w:type="dxa"/>
+          <w:jc w:val="center"/>
+        </w:trPr>
+        <w:tc>
+          <w:tcPr>
+            <w:tcW w:w="0" w:type="auto"/>
+            <w:tcBorders>
+              <w:top w:val="single" w:sz="8" w:space="0" w:color="000000"/>
+              <w:left w:val="single" w:sz="8" w:space="0" w:color="000000"/>
+              <w:bottom w:val="single" w:sz="8" w:space="0" w:color="000000"/>
+              <w:right w:val="single" w:sz="8" w:space="0" w:color="000000"/>
+            </w:tcBorders>
+            <w:vAlign w:val="center"/>
+          </w:tcPr>
+          <w:p>
+            <w:pPr>
+              <w:spacing w:line="240" w:lineRule="auto"/>
+              <w:rPr>
+                <w:rFonts w:cs="Times New Roman"/>
+                <w:szCs w:val="24"/>
+              </w:rPr>
+            </w:pPr>
+            <w:r>
+              <w:rPr>
+                <w:rFonts w:eastAsia="Georgia" w:cs="Times New Roman"/>
+                <w:szCs w:val="24"/>
+              </w:rPr>
+              <w:t>Nền văn minh</w:t>
+            </w:r>
+          </w:p>
+        </w:tc>
+        <w:tc>
+          <w:tcPr>
+            <w:tcW w:w="0" w:type="auto"/>
+            <w:tcBorders>
+              <w:top w:val="single" w:sz="8" w:space="0" w:color="000000"/>
+              <w:bottom w:val="single" w:sz="8" w:space="0" w:color="000000"/>
+              <w:right w:val="single" w:sz="8" w:space="0" w:color="000000"/>
+            </w:tcBorders>
+          </w:tcPr>
+          <w:p>
+            <w:pPr>
+              <w:spacing w:line="240" w:lineRule="auto"/>
+              <w:rPr>
+                <w:rFonts w:cs="Times New Roman"/>
+                <w:szCs w:val="24"/>
+              </w:rPr>
+            </w:pPr>
+            <w:r>
+              <w:rPr>
+                <w:rFonts w:eastAsia="Georgia" w:cs="Times New Roman"/>
+                <w:szCs w:val="24"/>
+              </w:rPr>
+              <w:t>Thành tựu</w:t>
+            </w:r>
+          </w:p>
+        </w:tc>
+      </w:tr>
+      <w:tr>
+        <w:trPr>
+          <w:cantSplit/>
+          <w:tblCellSpacing w:w="0" w:type="dxa"/>
+          <w:jc w:val="center"/>
+        </w:trPr>
+        <w:tc>
+          <w:tcPr>
+            <w:tcW w:w="0" w:type="auto"/>
+            <w:tcBorders>
+              <w:left w:val="single" w:sz="8" w:space="0" w:color="000000"/>
+              <w:bottom w:val="single" w:sz="8" w:space="0" w:color="000000"/>
+              <w:right w:val="single" w:sz="8" w:space="0" w:color="000000"/>
+            </w:tcBorders>
+            <w:vAlign w:val="center"/>
+          </w:tcPr>
+          <w:p>
+            <w:pPr>
+              <w:spacing w:line="240" w:lineRule="auto"/>
+              <w:rPr>
+                <w:rFonts w:cs="Times New Roman"/>
+                <w:szCs w:val="24"/>
+              </w:rPr>
+            </w:pPr>
+            <w:r>
+              <w:rPr>
+                <w:rFonts w:eastAsia="Georgia" w:cs="Times New Roman"/>
+                <w:szCs w:val="24"/>
+              </w:rPr>
+              <w:t>Ai Cập</w:t>
+            </w:r>
+          </w:p>
+        </w:tc>
+        <w:tc>
+          <w:tcPr>
+            <w:tcW w:w="0" w:type="auto"/>
+            <w:tcBorders>
+              <w:bottom w:val="single" w:sz="8" w:space="0" w:color="000000"/>
+              <w:right w:val="single" w:sz="8" w:space="0" w:color="000000"/>
+            </w:tcBorders>
+            <w:vAlign w:val="center"/>
+          </w:tcPr>
+          <w:p>
+            <w:pPr>
+              <w:spacing w:line="240" w:lineRule="auto"/>
+              <w:rPr>
+                <w:rFonts w:cs="Times New Roman"/>
+                <w:szCs w:val="24"/>
+              </w:rPr>
+            </w:pPr>
+            <w:r>
+              <w:rPr>
+                <w:rFonts w:eastAsia="Georgia" w:cs="Times New Roman"/>
+                <w:szCs w:val="24"/>
+              </w:rPr>
+              <w:t>Chữ tượng hình; toán học (nhất là hình học); kiến trúc và điêu khắc; kĩ</w:t>
+            </w:r>
+          </w:p>
+          <w:p>
+            <w:pPr>
+              <w:spacing w:line="240" w:lineRule="auto"/>
+              <w:rPr>
+                <w:rFonts w:cs="Times New Roman"/>
+                <w:szCs w:val="24"/>
+              </w:rPr>
+            </w:pPr>
+            <w:r>
+              <w:rPr>
+                <w:rFonts w:eastAsia="Georgia" w:cs="Times New Roman"/>
+                <w:szCs w:val="24"/>
+              </w:rPr>
+              <w:t>thuật ướp xác; tín ngưỡng thờ đa thần.</w:t>
+            </w:r>
+          </w:p>
+        </w:tc>
+      </w:tr>
+      <w:tr>
+        <w:trPr>
+          <w:cantSplit/>
+          <w:tblCellSpacing w:w="0" w:type="dxa"/>
+          <w:jc w:val="center"/>
+        </w:trPr>
+        <w:tc>
+          <w:tcPr>
+            <w:tcW w:w="0" w:type="auto"/>
+            <w:tcBorders>
+              <w:left w:val="single" w:sz="8" w:space="0" w:color="000000"/>
+              <w:bottom w:val="single" w:sz="8" w:space="0" w:color="000000"/>
+              <w:right w:val="single" w:sz="8" w:space="0" w:color="000000"/>
+            </w:tcBorders>
+            <w:vAlign w:val="center"/>
+          </w:tcPr>
+          <w:p>
+            <w:pPr>
+              <w:spacing w:line="240" w:lineRule="auto"/>
+              <w:rPr>
+                <w:rFonts w:eastAsia="Georgia" w:cs="Times New Roman"/>
+                <w:szCs w:val="24"/>
+              </w:rPr>
+            </w:pPr>
+            <w:r>
+              <w:rPr>
+                <w:rFonts w:eastAsia="Georgia" w:cs="Times New Roman"/>
+                <w:szCs w:val="24"/>
+              </w:rPr>
+              <w:t>Trung Hoa</w:t>
+            </w:r>
+          </w:p>
+        </w:tc>
+        <w:tc>
+          <w:tcPr>
+            <w:tcW w:w="0" w:type="auto"/>
+            <w:tcBorders>
+              <w:bottom w:val="single" w:sz="8" w:space="0" w:color="000000"/>
+              <w:right w:val="single" w:sz="8" w:space="0" w:color="000000"/>
+            </w:tcBorders>
+            <w:vAlign w:val="center"/>
+          </w:tcPr>
+          <w:p>
+            <w:pPr>
+              <w:spacing w:line="240" w:lineRule="auto"/>
+              <w:rPr>
+                <w:rFonts w:eastAsia="Georgia" w:cs="Times New Roman"/>
+                <w:szCs w:val="24"/>
+              </w:rPr>
+            </w:pPr>
+            <w:r>
+              <w:rPr>
+                <w:rFonts w:eastAsia="Georgia" w:cs="Times New Roman"/>
+                <w:szCs w:val="24"/>
+              </w:rPr>
+              <w:t>Chữ tượng hình được viết trên mai rùa, xương thú; văn học (thơ Đường,</w:t>
+            </w:r>
+          </w:p>
+          <w:p>
+            <w:pPr>
+              <w:spacing w:line="240" w:lineRule="auto"/>
+              <w:rPr>
+                <w:rFonts w:eastAsia="Georgia" w:cs="Times New Roman"/>
+                <w:szCs w:val="24"/>
+              </w:rPr>
+            </w:pPr>
+            <w:r>
+              <w:rPr>
+                <w:rFonts w:eastAsia="Georgia" w:cs="Times New Roman"/>
+                <w:szCs w:val="24"/>
+              </w:rPr>
+              <w:t>tiểu thuyết thời Minh - Thanh); toán học (sử dụng hệ số đếm thập phân);</w:t>
+            </w:r>
+          </w:p>
+          <w:p>
+            <w:pPr>
+              <w:spacing w:line="240" w:lineRule="auto"/>
+              <w:rPr>
+                <w:rFonts w:eastAsia="Georgia" w:cs="Times New Roman"/>
+                <w:szCs w:val="24"/>
+              </w:rPr>
+            </w:pPr>
+            <w:r>
+              <w:rPr>
+                <w:rFonts w:eastAsia="Georgia" w:cs="Times New Roman"/>
+                <w:szCs w:val="24"/>
+              </w:rPr>
+              <w:t>kiến trúc và điêu khắc (Di hòa viên, Thập tam lăng...); kĩ thuật (in, giấy,</w:t>
+            </w:r>
+          </w:p>
+          <w:p>
+            <w:pPr>
+              <w:spacing w:line="240" w:lineRule="auto"/>
+              <w:rPr>
+                <w:rFonts w:eastAsia="Georgia" w:cs="Times New Roman"/>
+                <w:szCs w:val="24"/>
+              </w:rPr>
+            </w:pPr>
+            <w:r>
+              <w:rPr>
+                <w:rFonts w:eastAsia="Georgia" w:cs="Times New Roman"/>
+                <w:szCs w:val="24"/>
+              </w:rPr>
+              <w:t>thuốc súng...); tư tưởng, tôn giáo (Nho giáo, Đạo giáo...).</w:t>
+            </w:r>
+          </w:p>
+        </w:tc>
+      </w:tr>
+      <w:tr>
+        <w:trPr>
+          <w:cantSplit/>
+          <w:tblCellSpacing w:w="0" w:type="dxa"/>
+          <w:jc w:val="center"/>
+        </w:trPr>
+        <w:tc>
+          <w:tcPr>
+            <w:tcW w:w="0" w:type="auto"/>
+            <w:tcBorders>
+              <w:left w:val="single" w:sz="8" w:space="0" w:color="000000"/>
+              <w:bottom w:val="single" w:sz="8" w:space="0" w:color="000000"/>
+              <w:right w:val="single" w:sz="8" w:space="0" w:color="000000"/>
+            </w:tcBorders>
+            <w:vAlign w:val="center"/>
+          </w:tcPr>
+          <w:p>
+            <w:pPr>
+              <w:spacing w:line="240" w:lineRule="auto"/>
+              <w:rPr>
+                <w:rFonts w:eastAsia="Georgia" w:cs="Times New Roman"/>
+                <w:szCs w:val="24"/>
+              </w:rPr>
+            </w:pPr>
+            <w:bookmarkStart w:id="0" w:name="_GoBack"/>
+            <w:r>
+              <w:rPr>
+                <w:rFonts w:eastAsia="Georgia" w:cs="Times New Roman"/>
+                <w:szCs w:val="24"/>
+              </w:rPr>
+              <w:t>Ân Độ</w:t>
+            </w:r>
+          </w:p>
+        </w:tc>
+        <w:tc>
+          <w:tcPr>
+            <w:tcW w:w="0" w:type="auto"/>
+            <w:tcBorders>
+              <w:bottom w:val="single" w:sz="8" w:space="0" w:color="000000"/>
+              <w:right w:val="single" w:sz="8" w:space="0" w:color="000000"/>
+            </w:tcBorders>
+            <w:vAlign w:val="center"/>
+          </w:tcPr>
+          <w:p>
+            <w:pPr>
+              <w:spacing w:line="240" w:lineRule="auto"/>
+              <w:rPr>
+                <w:rFonts w:eastAsia="Georgia" w:cs="Times New Roman"/>
+                <w:szCs w:val="24"/>
+              </w:rPr>
+            </w:pPr>
+            <w:r>
+              <w:rPr>
+                <w:rFonts w:eastAsia="Georgia" w:cs="Times New Roman"/>
+                <w:szCs w:val="24"/>
+              </w:rPr>
+              <w:t>Văn học (kinh Vê-đa, sử thi Ma-ha-bha-ra-ta, Ra-ma-y-a-na...); toán</w:t>
+            </w:r>
+          </w:p>
+          <w:p>
+            <w:pPr>
+              <w:spacing w:line="240" w:lineRule="auto"/>
+              <w:rPr>
+                <w:rFonts w:eastAsia="Georgia" w:cs="Times New Roman"/>
+                <w:szCs w:val="24"/>
+              </w:rPr>
+            </w:pPr>
+            <w:r>
+              <w:rPr>
+                <w:rFonts w:eastAsia="Georgia" w:cs="Times New Roman"/>
+                <w:szCs w:val="24"/>
+              </w:rPr>
+              <w:t>học (sáng tạo số tự nhiên); tôn giáo (Bà-la-môn giáo, Hin-đu giáo...).</w:t>
+            </w:r>
+          </w:p>
+        </w:tc>
+      </w:tr>
+      <w:bookmarkEnd w:id="0"/>
+    </w:tbl>
     <w:p>
       <w:pPr>
         <w:spacing w:line="240" w:lineRule="auto"/>
@@ -3935,56 +4285,6 @@
           <w:szCs w:val="24"/>
         </w:rPr>
       </w:pPr>
-      <w:r>
-        <w:rPr>
-          <w:rFonts w:cs="Times New Roman"/>
-          <w:noProof/>
-          <w:szCs w:val="24"/>
-        </w:rPr>
-        <w:drawing>
-          <wp:inline distT="0" distB="0" distL="0" distR="0" wp14:anchorId="0FE18E6C" wp14:editId="2CEAF493">
-            <wp:extent cx="6480175" cy="2912110"/>
-            <wp:effectExtent l="0" t="0" r="0" b="2540"/>
-            <wp:docPr id="1" name="Picture 1"/>
-            <wp:cNvGraphicFramePr>
-              <a:graphicFrameLocks xmlns:a="http://schemas.openxmlformats.org/drawingml/2006/main" noChangeAspect="1"/>
-            </wp:cNvGraphicFramePr>
-            <a:graphic xmlns:a="http://schemas.openxmlformats.org/drawingml/2006/main">
-              <a:graphicData uri="http://schemas.openxmlformats.org/drawingml/2006/picture">
-                <pic:pic xmlns:pic="http://schemas.openxmlformats.org/drawingml/2006/picture">
-                  <pic:nvPicPr>
-                    <pic:cNvPr id="1" name="Screenshot 2024-07-21 092651.png"/>
-                    <pic:cNvPicPr/>
-                  </pic:nvPicPr>
-                  <pic:blipFill>
-                    <a:blip r:embed="rId7">
-                      <a:extLst>
-                        <a:ext uri="{28A0092B-C50C-407E-A947-70E740481C1C}">
-                          <a14:useLocalDpi xmlns:a14="http://schemas.microsoft.com/office/drawing/2010/main" val="0"/>
-                        </a:ext>
-                      </a:extLst>
-                    </a:blip>
-                    <a:stretch>
-                      <a:fillRect/>
-                    </a:stretch>
-                  </pic:blipFill>
-                  <pic:spPr>
-                    <a:xfrm>
-                      <a:off x="0" y="0"/>
-                      <a:ext cx="6480175" cy="2912110"/>
-                    </a:xfrm>
-                    <a:prstGeom prst="rect">
-                      <a:avLst/>
-                    </a:prstGeom>
-                  </pic:spPr>
-                </pic:pic>
-              </a:graphicData>
-            </a:graphic>
-          </wp:inline>
-        </w:drawing>
-      </w:r>
-      <w:bookmarkStart w:id="0" w:name="_GoBack"/>
-      <w:bookmarkEnd w:id="0"/>
     </w:p>
     <w:p>
       <w:pPr>

</xml_diff>